<commit_message>
Documento da clinica veterinaria
</commit_message>
<xml_diff>
--- a/Clinica.Pet-Center/UML e Documento/Objetivo do sistema de gerenciamento de clinica veterinária.docx
+++ b/Clinica.Pet-Center/UML e Documento/Objetivo do sistema de gerenciamento de clinica veterinária.docx
@@ -137,47 +137,39 @@
           <w:szCs w:val="24"/>
         </w:rPr>
         <w:tab/>
-        <w:t>Para logar no sistema, no caso do cliente,</w:t>
-      </w:r>
-      <w:r>
-        <w:rPr>
-          <w:rFonts w:ascii="Times New Roman" w:hAnsi="Times New Roman" w:cs="Times New Roman"/>
-          <w:sz w:val="24"/>
-          <w:szCs w:val="24"/>
-        </w:rPr>
-        <w:t xml:space="preserve"> ele vai ter que digitar o ID</w:t>
-      </w:r>
-      <w:r>
-        <w:rPr>
-          <w:rFonts w:ascii="Times New Roman" w:hAnsi="Times New Roman" w:cs="Times New Roman"/>
-          <w:sz w:val="24"/>
-          <w:szCs w:val="24"/>
-        </w:rPr>
-        <w:t xml:space="preserve"> e sua senha cadastrada no sistem</w:t>
-      </w:r>
-      <w:r>
-        <w:rPr>
-          <w:rFonts w:ascii="Times New Roman" w:hAnsi="Times New Roman" w:cs="Times New Roman"/>
-          <w:sz w:val="24"/>
-          <w:szCs w:val="24"/>
-        </w:rPr>
-        <w:t>a. N</w:t>
-      </w:r>
-      <w:r>
-        <w:rPr>
-          <w:rFonts w:ascii="Times New Roman" w:hAnsi="Times New Roman" w:cs="Times New Roman"/>
-          <w:sz w:val="24"/>
-          <w:szCs w:val="24"/>
-        </w:rPr>
-        <w:t xml:space="preserve">o caso do funcionário, ele pode logar </w:t>
-      </w:r>
-      <w:r>
-        <w:rPr>
-          <w:rFonts w:ascii="Times New Roman" w:hAnsi="Times New Roman" w:cs="Times New Roman"/>
-          <w:sz w:val="24"/>
-          <w:szCs w:val="24"/>
-        </w:rPr>
-        <w:t xml:space="preserve">da mesma forma que o cliente, mas um funcionário tem caracteres no ID que </w:t>
+        <w:t>Para logar no sistema</w:t>
+      </w:r>
+      <w:r>
+        <w:rPr>
+          <w:rFonts w:ascii="Times New Roman" w:hAnsi="Times New Roman" w:cs="Times New Roman"/>
+          <w:sz w:val="24"/>
+          <w:szCs w:val="24"/>
+        </w:rPr>
+        <w:t xml:space="preserve">, </w:t>
+      </w:r>
+      <w:r>
+        <w:rPr>
+          <w:rFonts w:ascii="Times New Roman" w:hAnsi="Times New Roman" w:cs="Times New Roman"/>
+          <w:sz w:val="24"/>
+          <w:szCs w:val="24"/>
+        </w:rPr>
+        <w:t xml:space="preserve">o funcionário, ele pode logar </w:t>
+      </w:r>
+      <w:r>
+        <w:rPr>
+          <w:rFonts w:ascii="Times New Roman" w:hAnsi="Times New Roman" w:cs="Times New Roman"/>
+          <w:sz w:val="24"/>
+          <w:szCs w:val="24"/>
+        </w:rPr>
+        <w:t>da mesma forma que o ADM</w:t>
+      </w:r>
+      <w:r>
+        <w:rPr>
+          <w:rFonts w:ascii="Times New Roman" w:hAnsi="Times New Roman" w:cs="Times New Roman"/>
+          <w:sz w:val="24"/>
+          <w:szCs w:val="24"/>
+        </w:rPr>
+        <w:t xml:space="preserve">, mas um funcionário tem caracteres no ID que </w:t>
       </w:r>
       <w:proofErr w:type="gramStart"/>
       <w:r>
@@ -195,7 +187,15 @@
           <w:sz w:val="24"/>
           <w:szCs w:val="24"/>
         </w:rPr>
-        <w:t xml:space="preserve"> de um cliente</w:t>
+        <w:t xml:space="preserve"> de um </w:t>
+      </w:r>
+      <w:r>
+        <w:rPr>
+          <w:rFonts w:ascii="Times New Roman" w:hAnsi="Times New Roman" w:cs="Times New Roman"/>
+          <w:sz w:val="24"/>
+          <w:szCs w:val="24"/>
+        </w:rPr>
+        <w:t>ADM</w:t>
       </w:r>
       <w:r>
         <w:rPr>
@@ -387,39 +387,7 @@
           <w:sz w:val="24"/>
           <w:szCs w:val="24"/>
         </w:rPr>
-        <w:t xml:space="preserve"> Toda </w:t>
-      </w:r>
-      <w:r>
-        <w:rPr>
-          <w:rFonts w:ascii="Times New Roman" w:hAnsi="Times New Roman" w:cs="Times New Roman"/>
-          <w:sz w:val="24"/>
-          <w:szCs w:val="24"/>
-        </w:rPr>
-        <w:t>senha terá que ter ao menos oito</w:t>
-      </w:r>
-      <w:r>
-        <w:rPr>
-          <w:rFonts w:ascii="Times New Roman" w:hAnsi="Times New Roman" w:cs="Times New Roman"/>
-          <w:sz w:val="24"/>
-          <w:szCs w:val="24"/>
-        </w:rPr>
-        <w:t xml:space="preserve"> dígitos n</w:t>
-      </w:r>
-      <w:r>
-        <w:rPr>
-          <w:rFonts w:ascii="Times New Roman" w:hAnsi="Times New Roman" w:cs="Times New Roman"/>
-          <w:sz w:val="24"/>
-          <w:szCs w:val="24"/>
-        </w:rPr>
-        <w:t>uméricos</w:t>
-      </w:r>
-      <w:r>
-        <w:rPr>
-          <w:rFonts w:ascii="Times New Roman" w:hAnsi="Times New Roman" w:cs="Times New Roman"/>
-          <w:sz w:val="24"/>
-          <w:szCs w:val="24"/>
-        </w:rPr>
-        <w:t>.</w:t>
+        <w:t xml:space="preserve"> </w:t>
       </w:r>
     </w:p>
     <w:p>
@@ -483,11 +451,112 @@
           <w:sz w:val="24"/>
           <w:szCs w:val="24"/>
         </w:rPr>
-        <w:t>a, dependendo da escolha do ADM, caso a escolha seja cadastrar, ele poderá informar os dados do funcionário, seja ele um operador de sistema ou um veterinário, e depois de completar o preenchimento de dados de cadastro, o funcionário estará cadastrado. Depois de finalizado o cadastro, o ADM será direcionado de volta a segunda tela, onde poderá realizar as opções listadas anteriormente para a segunda tela. Caso tenha finalizado as atividades na tela do ADM, basta digita zero para voltar para a tela inicial.</w:t>
+        <w:t xml:space="preserve">a, dependendo da escolha do ADM, caso a escolha seja cadastrar, ele poderá informar os dados do funcionário, seja ele um operador de sistema ou um veterinário, e depois de completar o preenchimento de dados de cadastro, o funcionário estará cadastrado. Depois de finalizado o cadastro, o ADM </w:t>
+      </w:r>
+      <w:r>
+        <w:rPr>
+          <w:rFonts w:ascii="Times New Roman" w:hAnsi="Times New Roman" w:cs="Times New Roman"/>
+          <w:sz w:val="24"/>
+          <w:szCs w:val="24"/>
+        </w:rPr>
+        <w:t>poderá</w:t>
+      </w:r>
+      <w:r>
+        <w:rPr>
+          <w:rFonts w:ascii="Times New Roman" w:hAnsi="Times New Roman" w:cs="Times New Roman"/>
+          <w:sz w:val="24"/>
+          <w:szCs w:val="24"/>
+        </w:rPr>
+        <w:t xml:space="preserve"> volta </w:t>
+      </w:r>
+      <w:proofErr w:type="gramStart"/>
+      <w:r>
+        <w:rPr>
+          <w:rFonts w:ascii="Times New Roman" w:hAnsi="Times New Roman" w:cs="Times New Roman"/>
+          <w:sz w:val="24"/>
+          <w:szCs w:val="24"/>
+        </w:rPr>
+        <w:t>a</w:t>
+      </w:r>
+      <w:proofErr w:type="gramEnd"/>
+      <w:r>
+        <w:rPr>
+          <w:rFonts w:ascii="Times New Roman" w:hAnsi="Times New Roman" w:cs="Times New Roman"/>
+          <w:sz w:val="24"/>
+          <w:szCs w:val="24"/>
+        </w:rPr>
+        <w:t xml:space="preserve"> segunda tela</w:t>
+      </w:r>
+      <w:r>
+        <w:rPr>
+          <w:rFonts w:ascii="Times New Roman" w:hAnsi="Times New Roman" w:cs="Times New Roman"/>
+          <w:sz w:val="24"/>
+          <w:szCs w:val="24"/>
+        </w:rPr>
+        <w:t xml:space="preserve"> ou cadastrar um novo funcionário</w:t>
+      </w:r>
+      <w:r>
+        <w:rPr>
+          <w:rFonts w:ascii="Times New Roman" w:hAnsi="Times New Roman" w:cs="Times New Roman"/>
+          <w:sz w:val="24"/>
+          <w:szCs w:val="24"/>
+        </w:rPr>
+        <w:t xml:space="preserve">, </w:t>
+      </w:r>
+      <w:r>
+        <w:rPr>
+          <w:rFonts w:ascii="Times New Roman" w:hAnsi="Times New Roman" w:cs="Times New Roman"/>
+          <w:sz w:val="24"/>
+          <w:szCs w:val="24"/>
+        </w:rPr>
+        <w:t xml:space="preserve">caso volte para a segunda tela, </w:t>
+      </w:r>
+      <w:r>
+        <w:rPr>
+          <w:rFonts w:ascii="Times New Roman" w:hAnsi="Times New Roman" w:cs="Times New Roman"/>
+          <w:sz w:val="24"/>
+          <w:szCs w:val="24"/>
+        </w:rPr>
+        <w:t xml:space="preserve">poderá realizar as opções listadas anteriormente para a segunda tela. Caso tenha finalizado as atividades na tela do ADM, basta </w:t>
+      </w:r>
+      <w:r>
+        <w:rPr>
+          <w:rFonts w:ascii="Times New Roman" w:hAnsi="Times New Roman" w:cs="Times New Roman"/>
+          <w:sz w:val="24"/>
+          <w:szCs w:val="24"/>
+        </w:rPr>
+        <w:t xml:space="preserve">pressionar o botão sair, para </w:t>
+      </w:r>
+      <w:proofErr w:type="spellStart"/>
+      <w:r>
+        <w:rPr>
+          <w:rFonts w:ascii="Times New Roman" w:hAnsi="Times New Roman" w:cs="Times New Roman"/>
+          <w:sz w:val="24"/>
+          <w:szCs w:val="24"/>
+        </w:rPr>
+        <w:t>deslogar</w:t>
+      </w:r>
+      <w:proofErr w:type="spellEnd"/>
+      <w:r>
+        <w:rPr>
+          <w:rFonts w:ascii="Times New Roman" w:hAnsi="Times New Roman" w:cs="Times New Roman"/>
+          <w:sz w:val="24"/>
+          <w:szCs w:val="24"/>
+        </w:rPr>
+        <w:t xml:space="preserve"> do sistema</w:t>
+      </w:r>
+      <w:r>
+        <w:rPr>
+          <w:rFonts w:ascii="Times New Roman" w:hAnsi="Times New Roman" w:cs="Times New Roman"/>
+          <w:sz w:val="24"/>
+          <w:szCs w:val="24"/>
+        </w:rPr>
+        <w:t>.</w:t>
       </w:r>
     </w:p>
     <w:p>
       <w:pPr>
+        <w:ind w:firstLine="708"/>
         <w:jc w:val="both"/>
         <w:rPr>
           <w:rFonts w:ascii="Times New Roman" w:hAnsi="Times New Roman" w:cs="Times New Roman"/>
@@ -557,6 +626,22 @@
           <w:szCs w:val="24"/>
         </w:rPr>
         <w:t xml:space="preserve"> ser cadastrado pelo ADM. Nessa opção, o funcionário digitará o ID e a senha cadastrada para ter acesso ao sistema.</w:t>
+      </w:r>
+      <w:r>
+        <w:rPr>
+          <w:rFonts w:ascii="Times New Roman" w:hAnsi="Times New Roman" w:cs="Times New Roman"/>
+          <w:sz w:val="24"/>
+          <w:szCs w:val="24"/>
+        </w:rPr>
+        <w:t xml:space="preserve"> </w:t>
+      </w:r>
+      <w:r>
+        <w:rPr>
+          <w:rFonts w:ascii="Times New Roman" w:hAnsi="Times New Roman" w:cs="Times New Roman"/>
+          <w:sz w:val="24"/>
+          <w:szCs w:val="24"/>
+        </w:rPr>
+        <w:t>Toda senha terá que ter ao menos oito dígitos numéricos.</w:t>
       </w:r>
     </w:p>
     <w:p>
@@ -574,31 +659,69 @@
           <w:sz w:val="24"/>
           <w:szCs w:val="24"/>
         </w:rPr>
+        <w:tab/>
+        <w:t xml:space="preserve">Na segunda tela, o funcionário será direcionado para tela correspondente a seu cargo. Caso o funcionário </w:t>
+      </w:r>
+      <w:proofErr w:type="spellStart"/>
+      <w:r>
+        <w:rPr>
+          <w:rFonts w:ascii="Times New Roman" w:hAnsi="Times New Roman" w:cs="Times New Roman"/>
+          <w:sz w:val="24"/>
+          <w:szCs w:val="24"/>
+        </w:rPr>
+        <w:t>logado</w:t>
+      </w:r>
+      <w:proofErr w:type="spellEnd"/>
+      <w:r>
+        <w:rPr>
+          <w:rFonts w:ascii="Times New Roman" w:hAnsi="Times New Roman" w:cs="Times New Roman"/>
+          <w:sz w:val="24"/>
+          <w:szCs w:val="24"/>
+        </w:rPr>
+        <w:t xml:space="preserve"> no sistema seja um veterinário, o mesmo poderá saber a lista de animais cadastrados, poderá realizar consulta e imprimir receita. </w:t>
+      </w:r>
+    </w:p>
+    <w:p>
+      <w:pPr>
+        <w:jc w:val="both"/>
+        <w:rPr>
+          <w:rFonts w:ascii="Times New Roman" w:hAnsi="Times New Roman" w:cs="Times New Roman"/>
+          <w:sz w:val="24"/>
+          <w:szCs w:val="24"/>
+        </w:rPr>
+      </w:pPr>
+      <w:r>
+        <w:rPr>
+          <w:rFonts w:ascii="Times New Roman" w:hAnsi="Times New Roman" w:cs="Times New Roman"/>
+          <w:sz w:val="24"/>
+          <w:szCs w:val="24"/>
+        </w:rPr>
         <w:lastRenderedPageBreak/>
         <w:tab/>
-        <w:t xml:space="preserve">Na segunda tela, o funcionário será direcionado para tela correspondente a seu cargo. Caso o funcionário </w:t>
-      </w:r>
-      <w:proofErr w:type="spellStart"/>
-      <w:r>
-        <w:rPr>
-          <w:rFonts w:ascii="Times New Roman" w:hAnsi="Times New Roman" w:cs="Times New Roman"/>
-          <w:sz w:val="24"/>
-          <w:szCs w:val="24"/>
-        </w:rPr>
-        <w:t>logado</w:t>
-      </w:r>
-      <w:proofErr w:type="spellEnd"/>
-      <w:r>
-        <w:rPr>
-          <w:rFonts w:ascii="Times New Roman" w:hAnsi="Times New Roman" w:cs="Times New Roman"/>
-          <w:sz w:val="24"/>
-          <w:szCs w:val="24"/>
-        </w:rPr>
-        <w:t xml:space="preserve"> no sistema seja um veterinário, o mesmo poderá saber a lista de animais cadastrados, poderá realizar consulta e imprimir receita. </w:t>
+        <w:t xml:space="preserve">Na terceira tela, o veterinário, dependendo de sua escolha, poderá realizar consulta, na qual será </w:t>
+      </w:r>
+      <w:proofErr w:type="gramStart"/>
+      <w:r>
+        <w:rPr>
+          <w:rFonts w:ascii="Times New Roman" w:hAnsi="Times New Roman" w:cs="Times New Roman"/>
+          <w:sz w:val="24"/>
+          <w:szCs w:val="24"/>
+        </w:rPr>
+        <w:t>direcionado</w:t>
+      </w:r>
+      <w:proofErr w:type="gramEnd"/>
+      <w:r>
+        <w:rPr>
+          <w:rFonts w:ascii="Times New Roman" w:hAnsi="Times New Roman" w:cs="Times New Roman"/>
+          <w:sz w:val="24"/>
+          <w:szCs w:val="24"/>
+        </w:rPr>
+        <w:t xml:space="preserve"> a uma quarta tela e terá a opção de preencher consulta, buscar o animal pelo ID e também poderá voltar para tela anterior, caso tenha escolhido a opção errada. </w:t>
       </w:r>
     </w:p>
     <w:p>
       <w:pPr>
+        <w:ind w:firstLine="708"/>
         <w:jc w:val="both"/>
         <w:rPr>
           <w:rFonts w:ascii="Times New Roman" w:hAnsi="Times New Roman" w:cs="Times New Roman"/>
@@ -612,8 +735,15 @@
           <w:sz w:val="24"/>
           <w:szCs w:val="24"/>
         </w:rPr>
-        <w:tab/>
-        <w:t xml:space="preserve">Na terceira tela, o veterinário, dependendo de sua escolha, poderá realizar consulta, na qual será </w:t>
+        <w:t xml:space="preserve">A </w:t>
+      </w:r>
+      <w:r>
+        <w:rPr>
+          <w:rFonts w:ascii="Times New Roman" w:hAnsi="Times New Roman" w:cs="Times New Roman"/>
+          <w:sz w:val="24"/>
+          <w:szCs w:val="24"/>
+        </w:rPr>
+        <w:t xml:space="preserve">opção de cadastrar um animal fica </w:t>
       </w:r>
       <w:proofErr w:type="gramStart"/>
       <w:r>
@@ -622,7 +752,7 @@
           <w:sz w:val="24"/>
           <w:szCs w:val="24"/>
         </w:rPr>
-        <w:t>direcionado</w:t>
+        <w:t>condicionado</w:t>
       </w:r>
       <w:proofErr w:type="gramEnd"/>
       <w:r>
@@ -631,7 +761,25 @@
           <w:sz w:val="24"/>
           <w:szCs w:val="24"/>
         </w:rPr>
-        <w:t xml:space="preserve"> a uma quarta tela e terá a opção de cadastra animal, preencher consulta, buscar o animal pelo ID e também poderá voltar para tela anterior, caso tenha escolhido a opção errada. A partir dessa quarta tela, </w:t>
+        <w:t xml:space="preserve"> ao operador de sistema, </w:t>
+      </w:r>
+      <w:bookmarkStart w:id="0" w:name="_GoBack"/>
+      <w:bookmarkEnd w:id="0"/>
+      <w:r>
+        <w:rPr>
+          <w:rFonts w:ascii="Times New Roman" w:hAnsi="Times New Roman" w:cs="Times New Roman"/>
+          <w:sz w:val="24"/>
+          <w:szCs w:val="24"/>
+        </w:rPr>
+        <w:t>na qual</w:t>
+      </w:r>
+      <w:r>
+        <w:rPr>
+          <w:rFonts w:ascii="Times New Roman" w:hAnsi="Times New Roman" w:cs="Times New Roman"/>
+          <w:sz w:val="24"/>
+          <w:szCs w:val="24"/>
+        </w:rPr>
+        <w:t xml:space="preserve"> terá que escolher a opção cadastra animal e nessa opção será preenchidas todas as informações necessárias para se cadastrar um animal. Depois de cadastro poderá voltar </w:t>
       </w:r>
       <w:proofErr w:type="gramStart"/>
       <w:r>
@@ -640,7 +788,7 @@
           <w:sz w:val="24"/>
           <w:szCs w:val="24"/>
         </w:rPr>
-        <w:t>o veterinário caso queira</w:t>
+        <w:t>as</w:t>
       </w:r>
       <w:proofErr w:type="gramEnd"/>
       <w:r>
@@ -649,25 +797,31 @@
           <w:sz w:val="24"/>
           <w:szCs w:val="24"/>
         </w:rPr>
-        <w:t xml:space="preserve"> cadastra um animal, ele terá que escolher a opção cadastra animal e nessa opção será preenchidas todas as informações necessárias para se cadastrar um animal. Depois de cadastro poderá voltar </w:t>
-      </w:r>
-      <w:proofErr w:type="gramStart"/>
-      <w:r>
-        <w:rPr>
-          <w:rFonts w:ascii="Times New Roman" w:hAnsi="Times New Roman" w:cs="Times New Roman"/>
-          <w:sz w:val="24"/>
-          <w:szCs w:val="24"/>
-        </w:rPr>
-        <w:t>as</w:t>
-      </w:r>
-      <w:proofErr w:type="gramEnd"/>
-      <w:r>
-        <w:rPr>
-          <w:rFonts w:ascii="Times New Roman" w:hAnsi="Times New Roman" w:cs="Times New Roman"/>
-          <w:sz w:val="24"/>
-          <w:szCs w:val="24"/>
-        </w:rPr>
-        <w:t xml:space="preserve"> telas, digitando zero.</w:t>
+        <w:t xml:space="preserve"> telas, </w:t>
+      </w:r>
+      <w:r>
+        <w:rPr>
+          <w:rFonts w:ascii="Times New Roman" w:hAnsi="Times New Roman" w:cs="Times New Roman"/>
+          <w:sz w:val="24"/>
+          <w:szCs w:val="24"/>
+        </w:rPr>
+        <w:t xml:space="preserve">pressionando o </w:t>
+      </w:r>
+      <w:r>
+        <w:rPr>
+          <w:rFonts w:ascii="Times New Roman" w:hAnsi="Times New Roman" w:cs="Times New Roman"/>
+          <w:sz w:val="24"/>
+          <w:szCs w:val="24"/>
+        </w:rPr>
+        <w:t xml:space="preserve">botão </w:t>
+      </w:r>
+      <w:r>
+        <w:rPr>
+          <w:rFonts w:ascii="Times New Roman" w:hAnsi="Times New Roman" w:cs="Times New Roman"/>
+          <w:sz w:val="24"/>
+          <w:szCs w:val="24"/>
+        </w:rPr>
+        <w:t>voltar.</w:t>
       </w:r>
     </w:p>
     <w:p>
@@ -712,28 +866,16 @@
           <w:sz w:val="24"/>
           <w:szCs w:val="24"/>
         </w:rPr>
-        <w:t xml:space="preserve">erador de sistema ou </w:t>
-      </w:r>
-      <w:proofErr w:type="gramStart"/>
-      <w:r>
-        <w:rPr>
-          <w:rFonts w:ascii="Times New Roman" w:hAnsi="Times New Roman" w:cs="Times New Roman"/>
-          <w:sz w:val="24"/>
-          <w:szCs w:val="24"/>
-        </w:rPr>
-        <w:t>um veteriná</w:t>
-      </w:r>
-      <w:bookmarkStart w:id="0" w:name="_GoBack"/>
-      <w:bookmarkEnd w:id="0"/>
-      <w:r>
-        <w:rPr>
-          <w:rFonts w:ascii="Times New Roman" w:hAnsi="Times New Roman" w:cs="Times New Roman"/>
-          <w:sz w:val="24"/>
-          <w:szCs w:val="24"/>
-        </w:rPr>
-        <w:t>ria</w:t>
-      </w:r>
-      <w:proofErr w:type="gramEnd"/>
+        <w:t>erador de sistema ou um veteriná</w:t>
+      </w:r>
+      <w:r>
+        <w:rPr>
+          <w:rFonts w:ascii="Times New Roman" w:hAnsi="Times New Roman" w:cs="Times New Roman"/>
+          <w:sz w:val="24"/>
+          <w:szCs w:val="24"/>
+        </w:rPr>
+        <w:t>rio</w:t>
+      </w:r>
       <w:r>
         <w:rPr>
           <w:rFonts w:ascii="Times New Roman" w:hAnsi="Times New Roman" w:cs="Times New Roman"/>

</xml_diff>